<commit_message>
Add prefix for components name. Components name start with Upper case
</commit_message>
<xml_diff>
--- a/Структура.docx
+++ b/Структура.docx
@@ -314,7 +314,42 @@
         </w:rPr>
         <w:tab/>
         <w:tab/>
-        <w:t>page_name_page.vue</w:t>
+      </w:r>
+      <w:r>
+        <w:rPr>
+          <w:lang w:val="en-US"/>
+        </w:rPr>
+        <w:t>P</w:t>
+      </w:r>
+      <w:r>
+        <w:rPr>
+          <w:lang w:val="en-US"/>
+        </w:rPr>
+        <w:t>age</w:t>
+      </w:r>
+      <w:r>
+        <w:rPr>
+          <w:lang w:val="en-US"/>
+        </w:rPr>
+        <w:t>N</w:t>
+      </w:r>
+      <w:r>
+        <w:rPr>
+          <w:lang w:val="en-US"/>
+        </w:rPr>
+        <w:t>ame</w:t>
+      </w:r>
+      <w:r>
+        <w:rPr>
+          <w:lang w:val="en-US"/>
+        </w:rPr>
+        <w:t>P</w:t>
+      </w:r>
+      <w:r>
+        <w:rPr>
+          <w:lang w:val="en-US"/>
+        </w:rPr>
+        <w:t>age.vue</w:t>
       </w:r>
     </w:p>
     <w:p>
@@ -371,7 +406,42 @@
         <w:tab/>
         <w:tab/>
         <w:tab/>
-        <w:t>componetn_name_component.vue</w:t>
+      </w:r>
+      <w:r>
+        <w:rPr>
+          <w:lang w:val="en-US"/>
+        </w:rPr>
+        <w:t>NTTC</w:t>
+      </w:r>
+      <w:r>
+        <w:rPr>
+          <w:lang w:val="en-US"/>
+        </w:rPr>
+        <w:t>omponetn</w:t>
+      </w:r>
+      <w:r>
+        <w:rPr>
+          <w:lang w:val="en-US"/>
+        </w:rPr>
+        <w:t>N</w:t>
+      </w:r>
+      <w:r>
+        <w:rPr>
+          <w:lang w:val="en-US"/>
+        </w:rPr>
+        <w:t>ame</w:t>
+      </w:r>
+      <w:r>
+        <w:rPr>
+          <w:lang w:val="en-US"/>
+        </w:rPr>
+        <w:t>C</w:t>
+      </w:r>
+      <w:r>
+        <w:rPr>
+          <w:lang w:val="en-US"/>
+        </w:rPr>
+        <w:t>omponent.vue</w:t>
       </w:r>
     </w:p>
     <w:p>
@@ -412,28 +482,74 @@
         <w:tab/>
         <w:tab/>
         <w:tab/>
-        <w:t>button_ui.vue</w:t>
-      </w:r>
-    </w:p>
-    <w:p>
-      <w:pPr>
-        <w:pStyle w:val="Normal"/>
-        <w:bidi w:val="0"/>
-        <w:jc w:val="start"/>
-        <w:rPr>
-          <w:lang w:val="en-US"/>
-        </w:rPr>
-      </w:pPr>
-      <w:r>
-        <w:rPr>
-          <w:lang w:val="en-US"/>
-        </w:rPr>
-        <w:tab/>
-        <w:tab/>
-        <w:tab/>
-        <w:tab/>
-        <w:tab/>
-        <w:t>dropdown_ui.vue</w:t>
+      </w:r>
+      <w:r>
+        <w:rPr>
+          <w:lang w:val="en-US"/>
+        </w:rPr>
+        <w:t>NTTB</w:t>
+      </w:r>
+      <w:r>
+        <w:rPr>
+          <w:lang w:val="en-US"/>
+        </w:rPr>
+        <w:t>utton</w:t>
+      </w:r>
+      <w:r>
+        <w:rPr>
+          <w:lang w:val="en-US"/>
+        </w:rPr>
+        <w:t>U</w:t>
+      </w:r>
+      <w:r>
+        <w:rPr>
+          <w:lang w:val="en-US"/>
+        </w:rPr>
+        <w:t>i.vue</w:t>
+      </w:r>
+    </w:p>
+    <w:p>
+      <w:pPr>
+        <w:pStyle w:val="Normal"/>
+        <w:bidi w:val="0"/>
+        <w:jc w:val="start"/>
+        <w:rPr>
+          <w:lang w:val="en-US"/>
+        </w:rPr>
+      </w:pPr>
+      <w:r>
+        <w:rPr>
+          <w:lang w:val="en-US"/>
+        </w:rPr>
+        <w:tab/>
+        <w:tab/>
+        <w:tab/>
+        <w:tab/>
+        <w:tab/>
+      </w:r>
+      <w:r>
+        <w:rPr>
+          <w:lang w:val="en-US"/>
+        </w:rPr>
+        <w:t>NTTD</w:t>
+      </w:r>
+      <w:r>
+        <w:rPr>
+          <w:lang w:val="en-US"/>
+        </w:rPr>
+        <w:t>ropdown</w:t>
+      </w:r>
+      <w:r>
+        <w:rPr>
+          <w:lang w:val="en-US"/>
+        </w:rPr>
+        <w:t>U</w:t>
+      </w:r>
+      <w:r>
+        <w:rPr>
+          <w:lang w:val="en-US"/>
+        </w:rPr>
+        <w:t>i.vue</w:t>
       </w:r>
     </w:p>
     <w:p>
@@ -525,7 +641,42 @@
         </w:rPr>
         <w:tab/>
         <w:tab/>
-        <w:t>component_name_component.vue</w:t>
+      </w:r>
+      <w:r>
+        <w:rPr>
+          <w:lang w:val="en-US"/>
+        </w:rPr>
+        <w:t>NTTC</w:t>
+      </w:r>
+      <w:r>
+        <w:rPr>
+          <w:lang w:val="en-US"/>
+        </w:rPr>
+        <w:t>omponetn</w:t>
+      </w:r>
+      <w:r>
+        <w:rPr>
+          <w:lang w:val="en-US"/>
+        </w:rPr>
+        <w:t>N</w:t>
+      </w:r>
+      <w:r>
+        <w:rPr>
+          <w:lang w:val="en-US"/>
+        </w:rPr>
+        <w:t>ame</w:t>
+      </w:r>
+      <w:r>
+        <w:rPr>
+          <w:lang w:val="en-US"/>
+        </w:rPr>
+        <w:t>C</w:t>
+      </w:r>
+      <w:r>
+        <w:rPr>
+          <w:lang w:val="en-US"/>
+        </w:rPr>
+        <w:t>omponent.vue</w:t>
       </w:r>
     </w:p>
     <w:p>
@@ -673,26 +824,72 @@
         <w:tab/>
         <w:tab/>
         <w:tab/>
-        <w:t>button_ui.vue</w:t>
-      </w:r>
-    </w:p>
-    <w:p>
-      <w:pPr>
-        <w:pStyle w:val="Normal"/>
-        <w:bidi w:val="0"/>
-        <w:jc w:val="start"/>
-        <w:rPr>
-          <w:lang w:val="en-US"/>
-        </w:rPr>
-      </w:pPr>
-      <w:r>
-        <w:rPr>
-          <w:lang w:val="en-US"/>
-        </w:rPr>
-        <w:tab/>
-        <w:tab/>
-        <w:tab/>
-        <w:t>dropdown_ui.vue</w:t>
+      </w:r>
+      <w:r>
+        <w:rPr>
+          <w:lang w:val="en-US"/>
+        </w:rPr>
+        <w:t>NTTB</w:t>
+      </w:r>
+      <w:r>
+        <w:rPr>
+          <w:lang w:val="en-US"/>
+        </w:rPr>
+        <w:t>utton</w:t>
+      </w:r>
+      <w:r>
+        <w:rPr>
+          <w:lang w:val="en-US"/>
+        </w:rPr>
+        <w:t>U</w:t>
+      </w:r>
+      <w:r>
+        <w:rPr>
+          <w:lang w:val="en-US"/>
+        </w:rPr>
+        <w:t>i.vue</w:t>
+      </w:r>
+    </w:p>
+    <w:p>
+      <w:pPr>
+        <w:pStyle w:val="Normal"/>
+        <w:bidi w:val="0"/>
+        <w:jc w:val="start"/>
+        <w:rPr>
+          <w:lang w:val="en-US"/>
+        </w:rPr>
+      </w:pPr>
+      <w:r>
+        <w:rPr>
+          <w:lang w:val="en-US"/>
+        </w:rPr>
+        <w:tab/>
+        <w:tab/>
+        <w:tab/>
+      </w:r>
+      <w:r>
+        <w:rPr>
+          <w:lang w:val="en-US"/>
+        </w:rPr>
+        <w:t>NTTD</w:t>
+      </w:r>
+      <w:r>
+        <w:rPr>
+          <w:lang w:val="en-US"/>
+        </w:rPr>
+        <w:t>ropdown</w:t>
+      </w:r>
+      <w:r>
+        <w:rPr>
+          <w:lang w:val="en-US"/>
+        </w:rPr>
+        <w:t>U</w:t>
+      </w:r>
+      <w:r>
+        <w:rPr>
+          <w:lang w:val="en-US"/>
+        </w:rPr>
+        <w:t>i.vue</w:t>
       </w:r>
     </w:p>
     <w:p>
@@ -914,24 +1111,70 @@
           <w:lang w:val="en-US"/>
         </w:rPr>
         <w:tab/>
-        <w:t>button_ui.vue</w:t>
-      </w:r>
-    </w:p>
-    <w:p>
-      <w:pPr>
-        <w:pStyle w:val="Normal"/>
-        <w:bidi w:val="0"/>
-        <w:jc w:val="start"/>
-        <w:rPr>
-          <w:lang w:val="en-US"/>
-        </w:rPr>
-      </w:pPr>
-      <w:r>
-        <w:rPr>
-          <w:lang w:val="en-US"/>
-        </w:rPr>
-        <w:tab/>
-        <w:t>password_ui.vue</w:t>
+      </w:r>
+      <w:r>
+        <w:rPr>
+          <w:lang w:val="en-US"/>
+        </w:rPr>
+        <w:t>NTTB</w:t>
+      </w:r>
+      <w:r>
+        <w:rPr>
+          <w:lang w:val="en-US"/>
+        </w:rPr>
+        <w:t>utton</w:t>
+      </w:r>
+      <w:r>
+        <w:rPr>
+          <w:lang w:val="en-US"/>
+        </w:rPr>
+        <w:t>U</w:t>
+      </w:r>
+      <w:r>
+        <w:rPr>
+          <w:lang w:val="en-US"/>
+        </w:rPr>
+        <w:t>i.vue</w:t>
+      </w:r>
+    </w:p>
+    <w:p>
+      <w:pPr>
+        <w:pStyle w:val="Normal"/>
+        <w:bidi w:val="0"/>
+        <w:jc w:val="start"/>
+        <w:rPr>
+          <w:lang w:val="en-US"/>
+        </w:rPr>
+      </w:pPr>
+      <w:r>
+        <w:rPr>
+          <w:lang w:val="en-US"/>
+        </w:rPr>
+        <w:tab/>
+      </w:r>
+      <w:r>
+        <w:rPr>
+          <w:lang w:val="en-US"/>
+        </w:rPr>
+        <w:t>NTTD</w:t>
+      </w:r>
+      <w:r>
+        <w:rPr>
+          <w:lang w:val="en-US"/>
+        </w:rPr>
+        <w:t>ropdown</w:t>
+      </w:r>
+      <w:r>
+        <w:rPr>
+          <w:lang w:val="en-US"/>
+        </w:rPr>
+        <w:t>U</w:t>
+      </w:r>
+      <w:r>
+        <w:rPr>
+          <w:lang w:val="en-US"/>
+        </w:rPr>
+        <w:t>i.vue</w:t>
       </w:r>
     </w:p>
     <w:p>
@@ -1156,13 +1399,7 @@
         <w:rPr>
           <w:lang w:val="ru-RU"/>
         </w:rPr>
-        <w:t xml:space="preserve">), с другой стороны это даст некое единообразие в наименовании, и в дальнейшем при только одном взгляде на название файла будет понятно какой уровень ответственности в нём выполняется. </w:t>
-      </w:r>
-      <w:r>
-        <w:rPr>
-          <w:lang w:val="ru-RU"/>
-        </w:rPr>
-        <w:t xml:space="preserve">В начало названия компонента можно добавлять дополнительный идентификатор который будет однозначно указывать на то, что этот элемент разработан нами (например </w:t>
+        <w:t xml:space="preserve">), с другой стороны это даст некое единообразие в наименовании, и в дальнейшем при только одном взгляде на название файла будет понятно какой уровень ответственности в нём выполняется. В начало названия компонента можно добавлять дополнительный идентификатор который будет однозначно указывать на то, что этот элемент разработан нами (например </w:t>
       </w:r>
       <w:r>
         <w:rPr>
@@ -1601,7 +1838,7 @@
     <w:pPr>
       <w:widowControl/>
       <w:suppressAutoHyphens w:val="true"/>
-      <w:overflowPunct w:val="false"/>
+      <w:overflowPunct w:val="true"/>
       <w:bidi w:val="0"/>
       <w:spacing w:before="0" w:after="0"/>
       <w:jc w:val="start"/>

</xml_diff>